<commit_message>
detail on fishable biomass
</commit_message>
<xml_diff>
--- a/revision/Robinson_etal_grazing_revised.docx
+++ b/revision/Robinson_etal_grazing_revised.docx
@@ -3841,9 +3841,57 @@
       <w:r>
         <w:t xml:space="preserve"> Graham et al. 2017).</w:t>
       </w:r>
-      <w:r>
-        <w:t xml:space="preserve"> </w:t>
-      </w:r>
+      <w:ins w:id="9" w:author="Robinson, James (robins64)" w:date="2019-07-12T15:41:00Z">
+        <w:r>
+          <w:t xml:space="preserve"> </w:t>
+        </w:r>
+      </w:ins>
+      <w:ins w:id="10" w:author="Robinson, James (robins64)" w:date="2019-07-12T15:42:00Z">
+        <w:r>
+          <w:t>Here, fishable biomass was only moderately correlated</w:t>
+        </w:r>
+      </w:ins>
+      <w:r>
+        <w:t xml:space="preserve"> </w:t>
+      </w:r>
+      <w:ins w:id="11" w:author="Robinson, James (robins64)" w:date="2019-07-12T15:42:00Z">
+        <w:r>
+          <w:t xml:space="preserve">with grazing biomass (Pearson’s </w:t>
+        </w:r>
+        <w:r>
+          <w:rPr>
+            <w:i/>
+            <w:iCs/>
+            <w:rPrChange w:id="12" w:author="Robinson, James (robins64)" w:date="2019-07-12T15:42:00Z">
+              <w:rPr/>
+            </w:rPrChange>
+          </w:rPr>
+          <w:t>r</w:t>
+        </w:r>
+        <w:r>
+          <w:t xml:space="preserve">: croppers = 0.50, scrapers = 0.48) and thus captures information on </w:t>
+        </w:r>
+        <w:bookmarkStart w:id="13" w:name="_GoBack"/>
+        <w:bookmarkEnd w:id="13"/>
+        <w:r>
+          <w:t>exploitation</w:t>
+        </w:r>
+      </w:ins>
+      <w:ins w:id="14" w:author="Robinson, James (robins64)" w:date="2019-07-12T15:43:00Z">
+        <w:r>
+          <w:t xml:space="preserve"> pressure for the ful</w:t>
+        </w:r>
+      </w:ins>
+      <w:ins w:id="15" w:author="Robinson, James (robins64)" w:date="2019-07-12T15:44:00Z">
+        <w:r>
+          <w:t xml:space="preserve">l reef </w:t>
+        </w:r>
+      </w:ins>
+      <w:ins w:id="16" w:author="Robinson, James (robins64)" w:date="2019-07-12T15:43:00Z">
+        <w:r>
+          <w:t xml:space="preserve">fish assemblage. </w:t>
+        </w:r>
+      </w:ins>
       <w:r>
         <w:t>Reefs were also assigned a categorical fishing pressure covariate to distinguish between protected (i.e. no-take</w:t>
       </w:r>
@@ -3997,6 +4045,7 @@
         <w:ind w:firstLine="720"/>
       </w:pPr>
       <w:r>
+        <w:lastRenderedPageBreak/>
         <w:t xml:space="preserve">We modelled variation in herbivore functioning according to </w:t>
       </w:r>
       <w:r>
@@ -4037,25 +4086,24 @@
       </w:r>
       <w:proofErr w:type="spellStart"/>
       <w:r>
-        <w:lastRenderedPageBreak/>
         <w:t>centered</w:t>
       </w:r>
       <w:proofErr w:type="spellEnd"/>
       <w:r>
         <w:t xml:space="preserve"> all continuous </w:t>
       </w:r>
-      <w:commentRangeStart w:id="9"/>
+      <w:commentRangeStart w:id="17"/>
       <w:r>
         <w:t>covariates</w:t>
       </w:r>
-      <w:commentRangeEnd w:id="9"/>
+      <w:commentRangeEnd w:id="17"/>
       <w:r>
         <w:rPr>
           <w:rStyle w:val="CommentReference"/>
           <w:rFonts w:ascii="Arial" w:eastAsia="Arial" w:hAnsi="Arial" w:cs="Arial"/>
           <w:lang w:val="en" w:eastAsia="en-GB"/>
         </w:rPr>
-        <w:commentReference w:id="9"/>
+        <w:commentReference w:id="17"/>
       </w:r>
       <w:r>
         <w:t xml:space="preserve"> to a mean of zero and standard deviation of one and converted the categorical fishing status covariate into two dummy variables (fished - protected, fished - </w:t>
@@ -4365,7 +4413,20 @@
         <w:t>(Burnham and Anderson 2003)</w:t>
       </w:r>
       <w:r>
-        <w:t xml:space="preserve">. </w:t>
+        <w:t>.</w:t>
+      </w:r>
+      <w:ins w:id="18" w:author="Robinson, James (robins64)" w:date="2019-07-12T15:30:00Z">
+        <w:r>
+          <w:t xml:space="preserve"> We ensured that </w:t>
+        </w:r>
+      </w:ins>
+      <w:ins w:id="19" w:author="Robinson, James (robins64)" w:date="2019-07-12T15:31:00Z">
+        <w:r>
+          <w:t>models were not biased by collinearity between covariates by inspecting variance inflation factors (all covariates &lt; 2).</w:t>
+        </w:r>
+      </w:ins>
+      <w:r>
+        <w:t xml:space="preserve"> </w:t>
       </w:r>
       <w:r>
         <w:t>Initial modelling indicated support for multiple competing models (i.e. ∆</w:t>
@@ -4413,7 +4474,11 @@
         <w:t>(Cade 2015)</w:t>
       </w:r>
       <w:r>
-        <w:t xml:space="preserve">. These scaled t-values represent the relative effect size of each covariate between 0 (unimportant) and 1 (important). Next we generated model predictions to visualise the effect of each covariate with scaled t-value &gt; 0.4, excluding remaining fixed effects and random effects and correcting predictions by each models’ </w:t>
+        <w:t xml:space="preserve">. These scaled t-values represent the relative </w:t>
+      </w:r>
+      <w:r>
+        <w:lastRenderedPageBreak/>
+        <w:t xml:space="preserve">effect size of each covariate between 0 (unimportant) and 1 (important). Next we generated model predictions to visualise the effect of each covariate with scaled t-value &gt; 0.4, excluding remaining fixed effects and random effects and correcting predictions by each models’ </w:t>
       </w:r>
       <w:proofErr w:type="spellStart"/>
       <w:r>
@@ -4444,11 +4509,7 @@
         <w:t>(Robinson et al. 2017)</w:t>
       </w:r>
       <w:r>
-        <w:t xml:space="preserve">. Our multi-model approach accounts for </w:t>
-      </w:r>
-      <w:r>
-        <w:lastRenderedPageBreak/>
-        <w:t xml:space="preserve">uncertainty in the ‘best’ fitted model when </w:t>
+        <w:t xml:space="preserve">. Our multi-model approach accounts for uncertainty in the ‘best’ fitted model when </w:t>
       </w:r>
       <w:proofErr w:type="spellStart"/>
       <w:r>
@@ -4550,18 +4611,18 @@
       <w:r>
         <w:t xml:space="preserve">grazer </w:t>
       </w:r>
-      <w:commentRangeStart w:id="10"/>
+      <w:commentRangeStart w:id="20"/>
       <w:r>
         <w:t>biomass to correlate strongly with grazing rates</w:t>
       </w:r>
-      <w:commentRangeEnd w:id="10"/>
+      <w:commentRangeEnd w:id="20"/>
       <w:r>
         <w:rPr>
           <w:rStyle w:val="CommentReference"/>
           <w:rFonts w:ascii="Arial" w:eastAsia="Arial" w:hAnsi="Arial" w:cs="Arial"/>
           <w:lang w:val="en" w:eastAsia="en-GB"/>
         </w:rPr>
-        <w:commentReference w:id="10"/>
+        <w:commentReference w:id="20"/>
       </w:r>
       <w:r>
         <w:t xml:space="preserve">. </w:t>
@@ -4901,11 +4962,7 @@
         <w:t>d</w:t>
       </w:r>
       <w:r>
-        <w:t xml:space="preserve">ominance by small fishes was represented by an assemblage with LFI = 0.25 (i.e. 25% of individuals were large-bodied), and dominance by </w:t>
-      </w:r>
-      <w:r>
-        <w:lastRenderedPageBreak/>
-        <w:t>large fishes was represented by an assemblage with LFI = 0.75 (i.e. 75% of individuals were large-bodied).</w:t>
+        <w:t>ominance by small fishes was represented by an assemblage with LFI = 0.25 (i.e. 25% of individuals were large-bodied), and dominance by large fishes was represented by an assemblage with LFI = 0.75 (i.e. 75% of individuals were large-bodied).</w:t>
       </w:r>
     </w:p>
     <w:p>
@@ -5196,12 +5253,12 @@
       <w:r>
         <w:t xml:space="preserve"> (Fig. </w:t>
       </w:r>
-      <w:ins w:id="11" w:author="Robinson, James (robins64)" w:date="2019-07-11T16:08:00Z">
+      <w:ins w:id="21" w:author="Robinson, James (robins64)" w:date="2019-07-11T16:08:00Z">
         <w:r>
           <w:t>1</w:t>
         </w:r>
       </w:ins>
-      <w:del w:id="12" w:author="Robinson, James (robins64)" w:date="2019-07-11T16:08:00Z">
+      <w:del w:id="22" w:author="Robinson, James (robins64)" w:date="2019-07-11T16:08:00Z">
         <w:r>
           <w:delText>2</w:delText>
         </w:r>
@@ -5224,12 +5281,12 @@
       <w:r>
         <w:t xml:space="preserve">hard coral or rubble cover were weak influences (Fig. </w:t>
       </w:r>
-      <w:ins w:id="13" w:author="Robinson, James (robins64)" w:date="2019-07-11T16:08:00Z">
+      <w:ins w:id="23" w:author="Robinson, James (robins64)" w:date="2019-07-11T16:08:00Z">
         <w:r>
           <w:t>2</w:t>
         </w:r>
       </w:ins>
-      <w:del w:id="14" w:author="Robinson, James (robins64)" w:date="2019-07-11T16:08:00Z">
+      <w:del w:id="24" w:author="Robinson, James (robins64)" w:date="2019-07-11T16:08:00Z">
         <w:r>
           <w:delText>1</w:delText>
         </w:r>
@@ -5282,12 +5339,12 @@
       <w:r>
         <w:t xml:space="preserve">(Fig. </w:t>
       </w:r>
-      <w:ins w:id="15" w:author="Robinson, James (robins64)" w:date="2019-07-11T16:08:00Z">
+      <w:ins w:id="25" w:author="Robinson, James (robins64)" w:date="2019-07-11T16:08:00Z">
         <w:r>
           <w:t>2</w:t>
         </w:r>
       </w:ins>
-      <w:del w:id="16" w:author="Robinson, James (robins64)" w:date="2019-07-11T16:08:00Z">
+      <w:del w:id="26" w:author="Robinson, James (robins64)" w:date="2019-07-11T16:08:00Z">
         <w:r>
           <w:delText>1</w:delText>
         </w:r>
@@ -5300,10 +5357,10 @@
       <w:pPr>
         <w:spacing w:line="480" w:lineRule="auto"/>
         <w:rPr>
-          <w:del w:id="17" w:author="Robinson, James (robins64)" w:date="2019-07-11T16:08:00Z"/>
+          <w:del w:id="27" w:author="Robinson, James (robins64)" w:date="2019-07-11T16:08:00Z"/>
         </w:rPr>
       </w:pPr>
-      <w:del w:id="18" w:author="Robinson, James (robins64)" w:date="2019-07-11T16:08:00Z">
+      <w:del w:id="28" w:author="Robinson, James (robins64)" w:date="2019-07-11T16:08:00Z">
         <w:r>
           <w:rPr>
             <w:noProof/>
@@ -5356,10 +5413,10 @@
       <w:pPr>
         <w:spacing w:line="276" w:lineRule="auto"/>
         <w:rPr>
-          <w:del w:id="19" w:author="Robinson, James (robins64)" w:date="2019-07-11T16:08:00Z"/>
+          <w:del w:id="29" w:author="Robinson, James (robins64)" w:date="2019-07-11T16:08:00Z"/>
         </w:rPr>
       </w:pPr>
-      <w:del w:id="20" w:author="Robinson, James (robins64)" w:date="2019-07-11T16:08:00Z">
+      <w:del w:id="30" w:author="Robinson, James (robins64)" w:date="2019-07-11T16:08:00Z">
         <w:r>
           <w:rPr>
             <w:b/>
@@ -5501,7 +5558,7 @@
       <w:pPr>
         <w:spacing w:line="276" w:lineRule="auto"/>
         <w:rPr>
-          <w:ins w:id="21" w:author="Robinson, James (robins64)" w:date="2019-07-11T16:08:00Z"/>
+          <w:ins w:id="31" w:author="Robinson, James (robins64)" w:date="2019-07-11T16:08:00Z"/>
         </w:rPr>
       </w:pPr>
       <w:r>
@@ -5510,7 +5567,7 @@
         </w:rPr>
         <w:t xml:space="preserve">Figure </w:t>
       </w:r>
-      <w:ins w:id="22" w:author="Robinson, James (robins64)" w:date="2019-07-11T16:08:00Z">
+      <w:ins w:id="32" w:author="Robinson, James (robins64)" w:date="2019-07-11T16:08:00Z">
         <w:r>
           <w:rPr>
             <w:b/>
@@ -5518,7 +5575,7 @@
           <w:t>1</w:t>
         </w:r>
       </w:ins>
-      <w:del w:id="23" w:author="Robinson, James (robins64)" w:date="2019-07-11T16:08:00Z">
+      <w:del w:id="33" w:author="Robinson, James (robins64)" w:date="2019-07-11T16:08:00Z">
         <w:r>
           <w:rPr>
             <w:b/>
@@ -5716,12 +5773,12 @@
       <w:r>
         <w:t xml:space="preserve">covariates had relative effect size ratios &gt; 0.4 (Fig. </w:t>
       </w:r>
-      <w:ins w:id="24" w:author="Robinson, James (robins64)" w:date="2019-07-11T16:08:00Z">
+      <w:ins w:id="34" w:author="Robinson, James (robins64)" w:date="2019-07-11T16:08:00Z">
         <w:r>
           <w:t>2</w:t>
         </w:r>
       </w:ins>
-      <w:del w:id="25" w:author="Robinson, James (robins64)" w:date="2019-07-11T16:08:00Z">
+      <w:del w:id="35" w:author="Robinson, James (robins64)" w:date="2019-07-11T16:08:00Z">
         <w:r>
           <w:delText>1</w:delText>
         </w:r>
@@ -5737,7 +5794,7 @@
       <w:pPr>
         <w:spacing w:line="276" w:lineRule="auto"/>
         <w:rPr>
-          <w:ins w:id="26" w:author="Robinson, James (robins64)" w:date="2019-07-11T16:08:00Z"/>
+          <w:ins w:id="36" w:author="Robinson, James (robins64)" w:date="2019-07-11T16:08:00Z"/>
         </w:rPr>
       </w:pPr>
     </w:p>
@@ -5745,10 +5802,10 @@
       <w:pPr>
         <w:spacing w:line="480" w:lineRule="auto"/>
         <w:rPr>
-          <w:ins w:id="27" w:author="Robinson, James (robins64)" w:date="2019-07-11T16:08:00Z"/>
+          <w:ins w:id="37" w:author="Robinson, James (robins64)" w:date="2019-07-11T16:08:00Z"/>
         </w:rPr>
       </w:pPr>
-      <w:ins w:id="28" w:author="Robinson, James (robins64)" w:date="2019-07-11T16:08:00Z">
+      <w:ins w:id="38" w:author="Robinson, James (robins64)" w:date="2019-07-11T16:08:00Z">
         <w:r>
           <w:rPr>
             <w:noProof/>
@@ -5801,10 +5858,10 @@
       <w:pPr>
         <w:spacing w:line="276" w:lineRule="auto"/>
         <w:rPr>
-          <w:ins w:id="29" w:author="Robinson, James (robins64)" w:date="2019-07-11T16:08:00Z"/>
+          <w:ins w:id="39" w:author="Robinson, James (robins64)" w:date="2019-07-11T16:08:00Z"/>
         </w:rPr>
       </w:pPr>
-      <w:ins w:id="30" w:author="Robinson, James (robins64)" w:date="2019-07-11T16:08:00Z">
+      <w:ins w:id="40" w:author="Robinson, James (robins64)" w:date="2019-07-11T16:08:00Z">
         <w:r>
           <w:rPr>
             <w:b/>
@@ -5973,12 +6030,12 @@
       <w:r>
         <w:t xml:space="preserve"> available substrate (Fig. </w:t>
       </w:r>
-      <w:ins w:id="31" w:author="Robinson, James (robins64)" w:date="2019-07-11T16:08:00Z">
+      <w:ins w:id="41" w:author="Robinson, James (robins64)" w:date="2019-07-11T16:08:00Z">
         <w:r>
           <w:t>1</w:t>
         </w:r>
       </w:ins>
-      <w:del w:id="32" w:author="Robinson, James (robins64)" w:date="2019-07-11T16:08:00Z">
+      <w:del w:id="42" w:author="Robinson, James (robins64)" w:date="2019-07-11T16:08:00Z">
         <w:r>
           <w:delText>2</w:delText>
         </w:r>
@@ -5995,12 +6052,12 @@
       <w:r>
         <w:t xml:space="preserve"> complexity (Fig. </w:t>
       </w:r>
-      <w:ins w:id="33" w:author="Robinson, James (robins64)" w:date="2019-07-11T16:08:00Z">
+      <w:ins w:id="43" w:author="Robinson, James (robins64)" w:date="2019-07-11T16:08:00Z">
         <w:r>
           <w:t>1</w:t>
         </w:r>
       </w:ins>
-      <w:del w:id="34" w:author="Robinson, James (robins64)" w:date="2019-07-11T16:08:00Z">
+      <w:del w:id="44" w:author="Robinson, James (robins64)" w:date="2019-07-11T16:08:00Z">
         <w:r>
           <w:delText>2</w:delText>
         </w:r>
@@ -6050,12 +6107,12 @@
       <w:r>
         <w:t xml:space="preserve">(Fig. </w:t>
       </w:r>
-      <w:ins w:id="35" w:author="Robinson, James (robins64)" w:date="2019-07-11T16:08:00Z">
+      <w:ins w:id="45" w:author="Robinson, James (robins64)" w:date="2019-07-11T16:08:00Z">
         <w:r>
           <w:t>2</w:t>
         </w:r>
       </w:ins>
-      <w:del w:id="36" w:author="Robinson, James (robins64)" w:date="2019-07-11T16:08:00Z">
+      <w:del w:id="46" w:author="Robinson, James (robins64)" w:date="2019-07-11T16:08:00Z">
         <w:r>
           <w:delText>1</w:delText>
         </w:r>
@@ -6090,7 +6147,7 @@
       <w:r>
         <w:t>1</w:t>
       </w:r>
-      <w:ins w:id="37" w:author="Robinson, James (robins64)" w:date="2019-07-11T16:08:00Z">
+      <w:ins w:id="47" w:author="Robinson, James (robins64)" w:date="2019-07-11T16:08:00Z">
         <w:r>
           <w:t>D</w:t>
         </w:r>
@@ -6101,7 +6158,7 @@
       <w:r>
         <w:t>2</w:t>
       </w:r>
-      <w:del w:id="38" w:author="Robinson, James (robins64)" w:date="2019-07-11T16:08:00Z">
+      <w:del w:id="48" w:author="Robinson, James (robins64)" w:date="2019-07-11T16:08:00Z">
         <w:r>
           <w:delText>D</w:delText>
         </w:r>
@@ -6121,12 +6178,12 @@
       <w:r>
         <w:t xml:space="preserve">(Fig. </w:t>
       </w:r>
-      <w:ins w:id="39" w:author="Robinson, James (robins64)" w:date="2019-07-11T16:08:00Z">
+      <w:ins w:id="49" w:author="Robinson, James (robins64)" w:date="2019-07-11T16:08:00Z">
         <w:r>
           <w:t>2</w:t>
         </w:r>
       </w:ins>
-      <w:del w:id="40" w:author="Robinson, James (robins64)" w:date="2019-07-11T16:08:00Z">
+      <w:del w:id="50" w:author="Robinson, James (robins64)" w:date="2019-07-11T16:08:00Z">
         <w:r>
           <w:delText>1</w:delText>
         </w:r>
@@ -6341,12 +6398,12 @@
       <w:r>
         <w:t xml:space="preserve"> modified function ~ biomass relationships, with potential </w:t>
       </w:r>
-      <w:del w:id="41" w:author="Robinson, James (robins64)" w:date="2019-07-11T16:09:00Z">
+      <w:del w:id="51" w:author="Robinson, James (robins64)" w:date="2019-07-11T16:09:00Z">
         <w:r>
           <w:delText xml:space="preserve">grazing </w:delText>
         </w:r>
       </w:del>
-      <w:ins w:id="42" w:author="Robinson, James (robins64)" w:date="2019-07-11T16:09:00Z">
+      <w:ins w:id="52" w:author="Robinson, James (robins64)" w:date="2019-07-11T16:09:00Z">
         <w:r>
           <w:t xml:space="preserve">cropping and scraping </w:t>
         </w:r>
@@ -6354,7 +6411,7 @@
       <w:r>
         <w:t>function</w:t>
       </w:r>
-      <w:ins w:id="43" w:author="Robinson, James (robins64)" w:date="2019-07-11T16:09:00Z">
+      <w:ins w:id="53" w:author="Robinson, James (robins64)" w:date="2019-07-11T16:09:00Z">
         <w:r>
           <w:t>s</w:t>
         </w:r>
@@ -6711,7 +6768,7 @@
       <w:pPr>
         <w:spacing w:line="276" w:lineRule="auto"/>
         <w:rPr>
-          <w:ins w:id="44" w:author="Graham, Nick" w:date="2019-05-13T14:31:00Z"/>
+          <w:ins w:id="54" w:author="Graham, Nick" w:date="2019-05-13T14:31:00Z"/>
           <w:b/>
         </w:rPr>
       </w:pPr>
@@ -10385,7 +10442,7 @@
         <w:spacing w:line="480" w:lineRule="auto"/>
         <w:ind w:firstLine="720"/>
         <w:rPr>
-          <w:ins w:id="45" w:author="Robinson, James (robins64)" w:date="2019-07-12T14:36:00Z"/>
+          <w:ins w:id="55" w:author="Robinson, James (robins64)" w:date="2019-07-12T14:36:00Z"/>
         </w:rPr>
       </w:pPr>
       <w:r>
@@ -10508,22 +10565,22 @@
       <w:r>
         <w:t>assigned average grazing rates</w:t>
       </w:r>
-      <w:ins w:id="46" w:author="Robinson, James (robins64)" w:date="2019-07-12T14:22:00Z">
+      <w:ins w:id="56" w:author="Robinson, James (robins64)" w:date="2019-07-12T14:22:00Z">
         <w:r>
           <w:t xml:space="preserve"> </w:t>
         </w:r>
       </w:ins>
-      <w:ins w:id="47" w:author="Robinson, James (robins64)" w:date="2019-07-12T14:17:00Z">
+      <w:ins w:id="57" w:author="Robinson, James (robins64)" w:date="2019-07-12T14:17:00Z">
         <w:r>
           <w:t>(Table S1</w:t>
         </w:r>
       </w:ins>
-      <w:ins w:id="48" w:author="Robinson, James (robins64)" w:date="2019-07-12T14:18:00Z">
+      <w:ins w:id="58" w:author="Robinson, James (robins64)" w:date="2019-07-12T14:18:00Z">
         <w:r>
           <w:t>, Fig. S3</w:t>
         </w:r>
       </w:ins>
-      <w:ins w:id="49" w:author="Robinson, James (robins64)" w:date="2019-07-12T14:17:00Z">
+      <w:ins w:id="59" w:author="Robinson, James (robins64)" w:date="2019-07-12T14:17:00Z">
         <w:r>
           <w:t>)</w:t>
         </w:r>
@@ -10543,113 +10600,113 @@
       <w:r>
         <w:t xml:space="preserve"> are largely reflective of biomass levels rather than species-specific differences in feeding rate</w:t>
       </w:r>
-      <w:ins w:id="50" w:author="Robinson, James (robins64)" w:date="2019-07-12T14:32:00Z">
+      <w:ins w:id="60" w:author="Robinson, James (robins64)" w:date="2019-07-12T14:32:00Z">
         <w:r>
           <w:t xml:space="preserve">. Here, we </w:t>
         </w:r>
       </w:ins>
-      <w:ins w:id="51" w:author="Robinson, James (robins64)" w:date="2019-07-12T14:23:00Z">
+      <w:ins w:id="61" w:author="Robinson, James (robins64)" w:date="2019-07-12T14:23:00Z">
         <w:r>
           <w:t>infer</w:t>
         </w:r>
       </w:ins>
-      <w:ins w:id="52" w:author="Robinson, James (robins64)" w:date="2019-07-12T14:32:00Z">
+      <w:ins w:id="62" w:author="Robinson, James (robins64)" w:date="2019-07-12T14:32:00Z">
         <w:r>
           <w:t>red</w:t>
         </w:r>
       </w:ins>
-      <w:ins w:id="53" w:author="Robinson, James (robins64)" w:date="2019-07-12T14:24:00Z">
+      <w:ins w:id="63" w:author="Robinson, James (robins64)" w:date="2019-07-12T14:24:00Z">
         <w:r>
           <w:t xml:space="preserve"> feeding rates of </w:t>
         </w:r>
       </w:ins>
-      <w:ins w:id="54" w:author="Robinson, James (robins64)" w:date="2019-07-12T14:28:00Z">
+      <w:ins w:id="64" w:author="Robinson, James (robins64)" w:date="2019-07-12T14:28:00Z">
         <w:r>
           <w:t xml:space="preserve">46 </w:t>
         </w:r>
       </w:ins>
-      <w:ins w:id="55" w:author="Robinson, James (robins64)" w:date="2019-07-12T14:24:00Z">
+      <w:ins w:id="65" w:author="Robinson, James (robins64)" w:date="2019-07-12T14:24:00Z">
         <w:r>
           <w:t xml:space="preserve">unobserved species </w:t>
         </w:r>
       </w:ins>
-      <w:ins w:id="56" w:author="Robinson, James (robins64)" w:date="2019-07-12T14:23:00Z">
+      <w:ins w:id="66" w:author="Robinson, James (robins64)" w:date="2019-07-12T14:23:00Z">
         <w:r>
           <w:t xml:space="preserve">from </w:t>
         </w:r>
       </w:ins>
-      <w:ins w:id="57" w:author="Robinson, James (robins64)" w:date="2019-07-12T14:24:00Z">
+      <w:ins w:id="67" w:author="Robinson, James (robins64)" w:date="2019-07-12T14:24:00Z">
         <w:r>
           <w:t xml:space="preserve">nine </w:t>
         </w:r>
       </w:ins>
-      <w:ins w:id="58" w:author="Robinson, James (robins64)" w:date="2019-07-12T14:23:00Z">
+      <w:ins w:id="68" w:author="Robinson, James (robins64)" w:date="2019-07-12T14:23:00Z">
         <w:r>
           <w:t>well-studied species</w:t>
         </w:r>
       </w:ins>
-      <w:ins w:id="59" w:author="Robinson, James (robins64)" w:date="2019-07-12T14:32:00Z">
+      <w:ins w:id="69" w:author="Robinson, James (robins64)" w:date="2019-07-12T14:32:00Z">
         <w:r>
           <w:t xml:space="preserve"> which</w:t>
         </w:r>
       </w:ins>
-      <w:ins w:id="60" w:author="Robinson, James (robins64)" w:date="2019-07-12T14:20:00Z">
+      <w:ins w:id="70" w:author="Robinson, James (robins64)" w:date="2019-07-12T14:20:00Z">
         <w:r>
           <w:t xml:space="preserve"> </w:t>
         </w:r>
       </w:ins>
-      <w:ins w:id="61" w:author="Robinson, James (robins64)" w:date="2019-07-12T14:29:00Z">
+      <w:ins w:id="71" w:author="Robinson, James (robins64)" w:date="2019-07-12T14:29:00Z">
         <w:r>
           <w:t>limit</w:t>
         </w:r>
       </w:ins>
-      <w:ins w:id="62" w:author="Robinson, James (robins64)" w:date="2019-07-12T14:32:00Z">
+      <w:ins w:id="72" w:author="Robinson, James (robins64)" w:date="2019-07-12T14:32:00Z">
         <w:r>
           <w:t>ed</w:t>
         </w:r>
       </w:ins>
-      <w:ins w:id="63" w:author="Robinson, James (robins64)" w:date="2019-07-12T14:29:00Z">
+      <w:ins w:id="73" w:author="Robinson, James (robins64)" w:date="2019-07-12T14:29:00Z">
         <w:r>
           <w:t xml:space="preserve"> our underst</w:t>
         </w:r>
       </w:ins>
-      <w:ins w:id="64" w:author="Robinson, James (robins64)" w:date="2019-07-12T14:30:00Z">
+      <w:ins w:id="74" w:author="Robinson, James (robins64)" w:date="2019-07-12T14:30:00Z">
         <w:r>
           <w:t xml:space="preserve">anding of </w:t>
         </w:r>
       </w:ins>
-      <w:ins w:id="65" w:author="Robinson, James (robins64)" w:date="2019-07-12T14:32:00Z">
+      <w:ins w:id="75" w:author="Robinson, James (robins64)" w:date="2019-07-12T14:32:00Z">
         <w:r>
           <w:t xml:space="preserve">assemblage-level </w:t>
         </w:r>
       </w:ins>
-      <w:ins w:id="66" w:author="Robinson, James (robins64)" w:date="2019-07-12T14:30:00Z">
+      <w:ins w:id="76" w:author="Robinson, James (robins64)" w:date="2019-07-12T14:30:00Z">
         <w:r>
           <w:t xml:space="preserve">cropping </w:t>
         </w:r>
       </w:ins>
-      <w:ins w:id="67" w:author="Robinson, James (robins64)" w:date="2019-07-12T14:32:00Z">
+      <w:ins w:id="77" w:author="Robinson, James (robins64)" w:date="2019-07-12T14:32:00Z">
         <w:r>
           <w:t xml:space="preserve">function. </w:t>
         </w:r>
       </w:ins>
-      <w:ins w:id="68" w:author="Robinson, James (robins64)" w:date="2019-07-12T14:40:00Z">
+      <w:ins w:id="78" w:author="Robinson, James (robins64)" w:date="2019-07-12T14:40:00Z">
         <w:r>
           <w:t>Although</w:t>
         </w:r>
       </w:ins>
-      <w:ins w:id="69" w:author="Robinson, James (robins64)" w:date="2019-07-12T14:33:00Z">
+      <w:ins w:id="79" w:author="Robinson, James (robins64)" w:date="2019-07-12T14:33:00Z">
         <w:r>
           <w:t xml:space="preserve"> trade-offs between small- </w:t>
         </w:r>
       </w:ins>
-      <w:ins w:id="70" w:author="Robinson, James (robins64)" w:date="2019-07-12T14:18:00Z">
+      <w:ins w:id="80" w:author="Robinson, James (robins64)" w:date="2019-07-12T14:18:00Z">
         <w:r>
           <w:t xml:space="preserve">(e.g. </w:t>
         </w:r>
       </w:ins>
       <w:proofErr w:type="spellStart"/>
-      <w:ins w:id="71" w:author="Robinson, James (robins64)" w:date="2019-07-12T14:33:00Z">
+      <w:ins w:id="81" w:author="Robinson, James (robins64)" w:date="2019-07-12T14:33:00Z">
         <w:r>
           <w:t>Marshell</w:t>
         </w:r>
@@ -10659,7 +10716,7 @@
         </w:r>
       </w:ins>
       <w:proofErr w:type="spellStart"/>
-      <w:ins w:id="72" w:author="Robinson, James (robins64)" w:date="2019-07-12T14:19:00Z">
+      <w:ins w:id="82" w:author="Robinson, James (robins64)" w:date="2019-07-12T14:19:00Z">
         <w:r>
           <w:t>Tebbett</w:t>
         </w:r>
@@ -10668,32 +10725,32 @@
           <w:t xml:space="preserve"> et al. 2017)</w:t>
         </w:r>
       </w:ins>
-      <w:ins w:id="73" w:author="Robinson, James (robins64)" w:date="2019-07-12T14:33:00Z">
+      <w:ins w:id="83" w:author="Robinson, James (robins64)" w:date="2019-07-12T14:33:00Z">
         <w:r>
           <w:t xml:space="preserve"> and large-scale </w:t>
         </w:r>
       </w:ins>
-      <w:ins w:id="74" w:author="Robinson, James (robins64)" w:date="2019-07-12T14:34:00Z">
+      <w:ins w:id="84" w:author="Robinson, James (robins64)" w:date="2019-07-12T14:34:00Z">
         <w:r>
           <w:t>studies</w:t>
         </w:r>
       </w:ins>
-      <w:ins w:id="75" w:author="Robinson, James (robins64)" w:date="2019-07-12T14:41:00Z">
+      <w:ins w:id="85" w:author="Robinson, James (robins64)" w:date="2019-07-12T14:41:00Z">
         <w:r>
           <w:t xml:space="preserve"> (here)</w:t>
         </w:r>
       </w:ins>
-      <w:ins w:id="76" w:author="Robinson, James (robins64)" w:date="2019-07-12T14:34:00Z">
+      <w:ins w:id="86" w:author="Robinson, James (robins64)" w:date="2019-07-12T14:34:00Z">
         <w:r>
           <w:t xml:space="preserve"> are inevitable, </w:t>
         </w:r>
       </w:ins>
-      <w:ins w:id="77" w:author="Robinson, James (robins64)" w:date="2019-07-12T14:40:00Z">
+      <w:ins w:id="87" w:author="Robinson, James (robins64)" w:date="2019-07-12T14:40:00Z">
         <w:r>
           <w:t>sharing of behavioural and community census datasets</w:t>
         </w:r>
       </w:ins>
-      <w:ins w:id="78" w:author="Robinson, James (robins64)" w:date="2019-07-12T14:41:00Z">
+      <w:ins w:id="88" w:author="Robinson, James (robins64)" w:date="2019-07-12T14:41:00Z">
         <w:r>
           <w:t xml:space="preserve"> will greatly advance functional ecology research for coral reefs</w:t>
         </w:r>
@@ -11083,7 +11140,7 @@
       <w:r>
         <w:t xml:space="preserve">our space-for-time approach </w:t>
       </w:r>
-      <w:ins w:id="79" w:author="Robinson, James (robins64)" w:date="2019-07-12T15:23:00Z">
+      <w:ins w:id="89" w:author="Robinson, James (robins64)" w:date="2019-07-12T15:23:00Z">
         <w:r>
           <w:t xml:space="preserve">and focus on bottom-up and top-down drivers of herbivore </w:t>
         </w:r>
@@ -11135,12 +11192,7 @@
         <w:t xml:space="preserve"> disturbances </w:t>
       </w:r>
       <w:r>
-        <w:t>(Han et al. 2016</w:t>
-      </w:r>
-      <w:bookmarkStart w:id="80" w:name="_GoBack"/>
-      <w:bookmarkEnd w:id="80"/>
-      <w:r>
-        <w:t>)</w:t>
+        <w:t>(Han et al. 2016)</w:t>
       </w:r>
       <w:r>
         <w:t>. T</w:t>
@@ -11190,12 +11242,12 @@
       <w:r>
         <w:t>influence long-term changes in reef state</w:t>
       </w:r>
-      <w:ins w:id="81" w:author="Robinson, James (robins64)" w:date="2019-07-12T14:45:00Z">
+      <w:ins w:id="90" w:author="Robinson, James (robins64)" w:date="2019-07-12T14:45:00Z">
         <w:r>
           <w:t xml:space="preserve"> and, for example, identify grazing thresholds for maintaining coral-dominated reefs.</w:t>
         </w:r>
       </w:ins>
-      <w:del w:id="82" w:author="Robinson, James (robins64)" w:date="2019-07-12T14:45:00Z">
+      <w:del w:id="91" w:author="Robinson, James (robins64)" w:date="2019-07-12T14:45:00Z">
         <w:r>
           <w:delText>.</w:delText>
         </w:r>
@@ -14818,7 +14870,7 @@
 
 <file path=word/comments.xml><?xml version="1.0" encoding="utf-8"?>
 <w:comments xmlns:wpc="http://schemas.microsoft.com/office/word/2010/wordprocessingCanvas" xmlns:cx="http://schemas.microsoft.com/office/drawing/2014/chartex" xmlns:cx1="http://schemas.microsoft.com/office/drawing/2015/9/8/chartex" xmlns:cx2="http://schemas.microsoft.com/office/drawing/2015/10/21/chartex" xmlns:cx3="http://schemas.microsoft.com/office/drawing/2016/5/9/chartex" xmlns:cx4="http://schemas.microsoft.com/office/drawing/2016/5/10/chartex" xmlns:cx5="http://schemas.microsoft.com/office/drawing/2016/5/11/chartex" xmlns:cx6="http://schemas.microsoft.com/office/drawing/2016/5/12/chartex" xmlns:cx7="http://schemas.microsoft.com/office/drawing/2016/5/13/chartex" xmlns:cx8="http://schemas.microsoft.com/office/drawing/2016/5/14/chartex" xmlns:mc="http://schemas.openxmlformats.org/markup-compatibility/2006" xmlns:aink="http://schemas.microsoft.com/office/drawing/2016/ink" xmlns:am3d="http://schemas.microsoft.com/office/drawing/2017/model3d" xmlns:o="urn:schemas-microsoft-com:office:office" xmlns:r="http://schemas.openxmlformats.org/officeDocument/2006/relationships" xmlns:m="http://schemas.openxmlformats.org/officeDocument/2006/math" xmlns:v="urn:schemas-microsoft-com:vml" xmlns:wp14="http://schemas.microsoft.com/office/word/2010/wordprocessingDrawing" xmlns:wp="http://schemas.openxmlformats.org/drawingml/2006/wordprocessingDrawing" xmlns:w10="urn:schemas-microsoft-com:office:word" xmlns:w="http://schemas.openxmlformats.org/wordprocessingml/2006/main" xmlns:w14="http://schemas.microsoft.com/office/word/2010/wordml" xmlns:w15="http://schemas.microsoft.com/office/word/2012/wordml" xmlns:w16cid="http://schemas.microsoft.com/office/word/2016/wordml/cid" xmlns:w16se="http://schemas.microsoft.com/office/word/2015/wordml/symex" xmlns:wpg="http://schemas.microsoft.com/office/word/2010/wordprocessingGroup" xmlns:wpi="http://schemas.microsoft.com/office/word/2010/wordprocessingInk" xmlns:wne="http://schemas.microsoft.com/office/word/2006/wordml" xmlns:wps="http://schemas.microsoft.com/office/word/2010/wordprocessingShape" mc:Ignorable="w14 w15 w16se w16cid wp14">
-  <w:comment w:id="9" w:author="Robinson, James (robins64)" w:date="2019-07-11T16:03:00Z" w:initials="RJ(">
+  <w:comment w:id="17" w:author="Robinson, James (robins64)" w:date="2019-07-11T16:03:00Z" w:initials="RJ(">
     <w:p>
       <w:pPr>
         <w:pStyle w:val="CommentText"/>
@@ -14837,7 +14889,7 @@
       </w:r>
     </w:p>
   </w:comment>
-  <w:comment w:id="10" w:author="Robinson, James (robins64)" w:date="2019-07-11T16:06:00Z" w:initials="RJ(">
+  <w:comment w:id="20" w:author="Robinson, James (robins64)" w:date="2019-07-11T16:06:00Z" w:initials="RJ(">
     <w:p>
       <w:pPr>
         <w:pStyle w:val="CommentText"/>
@@ -16336,7 +16388,7 @@
 </file>
 
 <file path=customXml/itemProps1.xml><?xml version="1.0" encoding="utf-8"?>
-<ds:datastoreItem xmlns:ds="http://schemas.openxmlformats.org/officeDocument/2006/customXml" ds:itemID="{4E0E9450-D0F2-DF4D-AE9A-F2BDBBA9A828}">
+<ds:datastoreItem xmlns:ds="http://schemas.openxmlformats.org/officeDocument/2006/customXml" ds:itemID="{2988ECC6-3C00-5847-8462-2C8FEB34BE54}">
   <ds:schemaRefs>
     <ds:schemaRef ds:uri="http://schemas.openxmlformats.org/officeDocument/2006/bibliography"/>
   </ds:schemaRefs>

</xml_diff>